<commit_message>
Working on tasks 1-3. 1 and 2 pretty much complete
</commit_message>
<xml_diff>
--- a/Oblig3/Oblig3_stefanbstrand.docx
+++ b/Oblig3/Oblig3_stefanbstrand.docx
@@ -458,6 +458,68 @@
           <w:lang w:val="nb-NO"/>
         </w:rPr>
         <w:t xml:space="preserve"> for å hente ut dataen vi trenger. </w:t>
+      </w:r>
+      <w:r>
+        <w:rPr>
+          <w:sz w:val="28"/>
+          <w:szCs w:val="28"/>
+          <w:lang w:val="nb-NO"/>
+        </w:rPr>
+        <w:t xml:space="preserve">En </w:t>
+      </w:r>
+      <w:proofErr w:type="spellStart"/>
+      <w:r>
+        <w:rPr>
+          <w:sz w:val="28"/>
+          <w:szCs w:val="28"/>
+          <w:lang w:val="nb-NO"/>
+        </w:rPr>
+        <w:t>key</w:t>
+      </w:r>
+      <w:proofErr w:type="spellEnd"/>
+      <w:r>
+        <w:rPr>
+          <w:sz w:val="28"/>
+          <w:szCs w:val="28"/>
+          <w:lang w:val="nb-NO"/>
+        </w:rPr>
+        <w:t xml:space="preserve"> i </w:t>
+      </w:r>
+      <w:proofErr w:type="spellStart"/>
+      <w:r>
+        <w:rPr>
+          <w:sz w:val="28"/>
+          <w:szCs w:val="28"/>
+          <w:lang w:val="nb-NO"/>
+        </w:rPr>
+        <w:t>dictionaries</w:t>
+      </w:r>
+      <w:proofErr w:type="spellEnd"/>
+      <w:r>
+        <w:rPr>
+          <w:sz w:val="28"/>
+          <w:szCs w:val="28"/>
+          <w:lang w:val="nb-NO"/>
+        </w:rPr>
+        <w:t xml:space="preserve"> er unik, vi kan ikke lage to </w:t>
+      </w:r>
+      <w:proofErr w:type="spellStart"/>
+      <w:r>
+        <w:rPr>
+          <w:sz w:val="28"/>
+          <w:szCs w:val="28"/>
+          <w:lang w:val="nb-NO"/>
+        </w:rPr>
+        <w:t>keys</w:t>
+      </w:r>
+      <w:proofErr w:type="spellEnd"/>
+      <w:r>
+        <w:rPr>
+          <w:sz w:val="28"/>
+          <w:szCs w:val="28"/>
+          <w:lang w:val="nb-NO"/>
+        </w:rPr>
+        <w:t xml:space="preserve"> med samme navn, mens med lagring av data i lister så er det mulig å ha duplikater. </w:t>
       </w:r>
     </w:p>
     <w:p>

</xml_diff>

<commit_message>
Reformatted tasks in oblig3, last double check later before handing in assignment
</commit_message>
<xml_diff>
--- a/Oblig3/Oblig3_stefanbstrand.docx
+++ b/Oblig3/Oblig3_stefanbstrand.docx
@@ -167,23 +167,13 @@
           <w:lang w:val="nb-NO"/>
         </w:rPr>
       </w:pPr>
-      <w:proofErr w:type="spellStart"/>
-      <w:r>
-        <w:rPr>
-          <w:sz w:val="28"/>
-          <w:szCs w:val="28"/>
-          <w:lang w:val="nb-NO"/>
-        </w:rPr>
-        <w:t>S</w:t>
-      </w:r>
-      <w:proofErr w:type="spellEnd"/>
-      <w:r>
-        <w:rPr>
-          <w:sz w:val="28"/>
-          <w:szCs w:val="28"/>
-          <w:lang w:val="nb-NO"/>
-        </w:rPr>
-        <w:t xml:space="preserve">var: </w:t>
+      <w:r>
+        <w:rPr>
+          <w:sz w:val="28"/>
+          <w:szCs w:val="28"/>
+          <w:lang w:val="nb-NO"/>
+        </w:rPr>
+        <w:t xml:space="preserve">Svar: </w:t>
       </w:r>
       <w:proofErr w:type="spellStart"/>
       <w:r>
@@ -520,6 +510,114 @@
           <w:lang w:val="nb-NO"/>
         </w:rPr>
         <w:t xml:space="preserve"> med samme navn, mens med lagring av data i lister så er det mulig å ha duplikater. </w:t>
+      </w:r>
+      <w:proofErr w:type="spellStart"/>
+      <w:r>
+        <w:rPr>
+          <w:sz w:val="28"/>
+          <w:szCs w:val="28"/>
+          <w:lang w:val="nb-NO"/>
+        </w:rPr>
+        <w:t>Dictionaries</w:t>
+      </w:r>
+      <w:proofErr w:type="spellEnd"/>
+      <w:r>
+        <w:rPr>
+          <w:sz w:val="28"/>
+          <w:szCs w:val="28"/>
+          <w:lang w:val="nb-NO"/>
+        </w:rPr>
+        <w:t xml:space="preserve"> var en </w:t>
+      </w:r>
+      <w:proofErr w:type="spellStart"/>
+      <w:r>
+        <w:rPr>
+          <w:sz w:val="28"/>
+          <w:szCs w:val="28"/>
+          <w:lang w:val="nb-NO"/>
+        </w:rPr>
+        <w:t>unordered</w:t>
+      </w:r>
+      <w:proofErr w:type="spellEnd"/>
+      <w:r>
+        <w:rPr>
+          <w:sz w:val="28"/>
+          <w:szCs w:val="28"/>
+          <w:lang w:val="nb-NO"/>
+        </w:rPr>
+        <w:t xml:space="preserve"> </w:t>
+      </w:r>
+      <w:proofErr w:type="spellStart"/>
+      <w:r>
+        <w:rPr>
+          <w:sz w:val="28"/>
+          <w:szCs w:val="28"/>
+          <w:lang w:val="nb-NO"/>
+        </w:rPr>
+        <w:t>lagrinsmåte</w:t>
+      </w:r>
+      <w:proofErr w:type="spellEnd"/>
+      <w:r>
+        <w:rPr>
+          <w:sz w:val="28"/>
+          <w:szCs w:val="28"/>
+          <w:lang w:val="nb-NO"/>
+        </w:rPr>
+        <w:t xml:space="preserve"> før </w:t>
+      </w:r>
+      <w:proofErr w:type="spellStart"/>
+      <w:r>
+        <w:rPr>
+          <w:sz w:val="28"/>
+          <w:szCs w:val="28"/>
+          <w:lang w:val="nb-NO"/>
+        </w:rPr>
+        <w:t>python</w:t>
+      </w:r>
+      <w:proofErr w:type="spellEnd"/>
+      <w:r>
+        <w:rPr>
+          <w:sz w:val="28"/>
+          <w:szCs w:val="28"/>
+          <w:lang w:val="nb-NO"/>
+        </w:rPr>
+        <w:t xml:space="preserve"> 3.7 men etter dette er denne nå også </w:t>
+      </w:r>
+      <w:proofErr w:type="spellStart"/>
+      <w:r>
+        <w:rPr>
+          <w:sz w:val="28"/>
+          <w:szCs w:val="28"/>
+          <w:lang w:val="nb-NO"/>
+        </w:rPr>
+        <w:t>ordered</w:t>
+      </w:r>
+      <w:proofErr w:type="spellEnd"/>
+      <w:r>
+        <w:rPr>
+          <w:sz w:val="28"/>
+          <w:szCs w:val="28"/>
+          <w:lang w:val="nb-NO"/>
+        </w:rPr>
+        <w:t xml:space="preserve">. Det vil si at dataen vil beholde samme rekkefølge/struktur som når den ble definert i </w:t>
+      </w:r>
+      <w:proofErr w:type="spellStart"/>
+      <w:r>
+        <w:rPr>
+          <w:sz w:val="28"/>
+          <w:szCs w:val="28"/>
+          <w:lang w:val="nb-NO"/>
+        </w:rPr>
+        <w:t>dict</w:t>
+      </w:r>
+      <w:proofErr w:type="spellEnd"/>
+      <w:r>
+        <w:rPr>
+          <w:sz w:val="28"/>
+          <w:szCs w:val="28"/>
+          <w:lang w:val="nb-NO"/>
+        </w:rPr>
+        <w:t xml:space="preserve">. </w:t>
       </w:r>
     </w:p>
     <w:p>
@@ -662,6 +760,201 @@
           <w:lang w:val="nb-NO"/>
         </w:rPr>
         <w:t xml:space="preserve">Svar: </w:t>
+      </w:r>
+      <w:r>
+        <w:rPr>
+          <w:sz w:val="28"/>
+          <w:szCs w:val="28"/>
+          <w:lang w:val="nb-NO"/>
+        </w:rPr>
+        <w:t xml:space="preserve">Funksjoner gjør at vi kan bruke nyttig kode om igjen. </w:t>
+      </w:r>
+      <w:r>
+        <w:rPr>
+          <w:sz w:val="28"/>
+          <w:szCs w:val="28"/>
+          <w:lang w:val="nb-NO"/>
+        </w:rPr>
+        <w:t xml:space="preserve">Det </w:t>
+      </w:r>
+      <w:r>
+        <w:rPr>
+          <w:sz w:val="28"/>
+          <w:szCs w:val="28"/>
+          <w:lang w:val="nb-NO"/>
+        </w:rPr>
+        <w:t>gjør at vi kan skrive mindre kode når vi har en funksjon som utfører en spesiell oppgave. Funksjonen kan gjenbrukes så mange ganger det er nødvendig, både i et nåværende prosjekt, men også gjenbrukes videre i andre grener av samme prosjekt, eller</w:t>
+      </w:r>
+      <w:r>
+        <w:rPr>
+          <w:sz w:val="28"/>
+          <w:szCs w:val="28"/>
+          <w:lang w:val="nb-NO"/>
+        </w:rPr>
+        <w:t xml:space="preserve"> </w:t>
+      </w:r>
+      <w:proofErr w:type="gramStart"/>
+      <w:r>
+        <w:rPr>
+          <w:sz w:val="28"/>
+          <w:szCs w:val="28"/>
+          <w:lang w:val="nb-NO"/>
+        </w:rPr>
+        <w:t>potensielt</w:t>
+      </w:r>
+      <w:proofErr w:type="gramEnd"/>
+      <w:r>
+        <w:rPr>
+          <w:sz w:val="28"/>
+          <w:szCs w:val="28"/>
+          <w:lang w:val="nb-NO"/>
+        </w:rPr>
+        <w:t xml:space="preserve"> i</w:t>
+      </w:r>
+      <w:r>
+        <w:rPr>
+          <w:sz w:val="28"/>
+          <w:szCs w:val="28"/>
+          <w:lang w:val="nb-NO"/>
+        </w:rPr>
+        <w:t xml:space="preserve"> helt andre prosjekt. </w:t>
+      </w:r>
+    </w:p>
+    <w:p>
+      <w:pPr>
+        <w:rPr>
+          <w:sz w:val="28"/>
+          <w:szCs w:val="28"/>
+          <w:lang w:val="nb-NO"/>
+        </w:rPr>
+      </w:pPr>
+    </w:p>
+    <w:p>
+      <w:pPr>
+        <w:rPr>
+          <w:sz w:val="28"/>
+          <w:szCs w:val="28"/>
+          <w:lang w:val="nb-NO"/>
+        </w:rPr>
+      </w:pPr>
+      <w:r>
+        <w:rPr>
+          <w:sz w:val="28"/>
+          <w:szCs w:val="28"/>
+          <w:lang w:val="nb-NO"/>
+        </w:rPr>
+        <w:t xml:space="preserve">Funksjoner gjør det mulig å samle koden du ønsker i mindre «deler», som er mer oversiktlig og leselig for oss. Når du har definert en funksjon som fungerer så kan dette også være med på å minske risikoen for feil i senere kode da du gjenbruker funksjonen du vet fungerer. </w:t>
+      </w:r>
+    </w:p>
+    <w:p>
+      <w:pPr>
+        <w:rPr>
+          <w:sz w:val="28"/>
+          <w:szCs w:val="28"/>
+          <w:lang w:val="nb-NO"/>
+        </w:rPr>
+      </w:pPr>
+    </w:p>
+    <w:p>
+      <w:pPr>
+        <w:rPr>
+          <w:sz w:val="28"/>
+          <w:szCs w:val="28"/>
+          <w:lang w:val="nb-NO"/>
+        </w:rPr>
+      </w:pPr>
+      <w:r>
+        <w:rPr>
+          <w:sz w:val="28"/>
+          <w:szCs w:val="28"/>
+          <w:lang w:val="nb-NO"/>
+        </w:rPr>
+        <w:lastRenderedPageBreak/>
+        <w:t xml:space="preserve">Funksjonene gjør det også mye enklere å skulle endre på noe til ev. </w:t>
+      </w:r>
+      <w:r>
+        <w:rPr>
+          <w:sz w:val="28"/>
+          <w:szCs w:val="28"/>
+          <w:lang w:val="nb-NO"/>
+        </w:rPr>
+        <w:t>n</w:t>
+      </w:r>
+      <w:r>
+        <w:rPr>
+          <w:sz w:val="28"/>
+          <w:szCs w:val="28"/>
+          <w:lang w:val="nb-NO"/>
+        </w:rPr>
+        <w:t xml:space="preserve">y funksjonalitet uten å behøve å skrive alt om igjen. </w:t>
+      </w:r>
+    </w:p>
+    <w:p>
+      <w:pPr>
+        <w:rPr>
+          <w:sz w:val="28"/>
+          <w:szCs w:val="28"/>
+          <w:lang w:val="nb-NO"/>
+        </w:rPr>
+      </w:pPr>
+    </w:p>
+    <w:p>
+      <w:pPr>
+        <w:rPr>
+          <w:sz w:val="28"/>
+          <w:szCs w:val="28"/>
+          <w:lang w:val="nb-NO"/>
+        </w:rPr>
+      </w:pPr>
+      <w:r>
+        <w:rPr>
+          <w:sz w:val="28"/>
+          <w:szCs w:val="28"/>
+          <w:lang w:val="nb-NO"/>
+        </w:rPr>
+        <w:t xml:space="preserve">Funksjonene er </w:t>
+      </w:r>
+      <w:r>
+        <w:rPr>
+          <w:sz w:val="28"/>
+          <w:szCs w:val="28"/>
+          <w:lang w:val="nb-NO"/>
+        </w:rPr>
+        <w:t xml:space="preserve">også </w:t>
+      </w:r>
+      <w:r>
+        <w:rPr>
+          <w:sz w:val="28"/>
+          <w:szCs w:val="28"/>
+          <w:lang w:val="nb-NO"/>
+        </w:rPr>
+        <w:t xml:space="preserve">fine på den måten at vi kan lage lokale variabler som kan brukes i akkurat den koden der og da. Funksjonen vil ikke bli påvirket av globale variabler, noe som igjen kan minske risikoen for å gjøre feil/modifisere (globale) variabler slik at funksjonen ikke fungerer/har samme funksjonalitet lenger. </w:t>
+      </w:r>
+    </w:p>
+    <w:p>
+      <w:pPr>
+        <w:rPr>
+          <w:sz w:val="28"/>
+          <w:szCs w:val="28"/>
+          <w:lang w:val="nb-NO"/>
+        </w:rPr>
+      </w:pPr>
+    </w:p>
+    <w:p>
+      <w:pPr>
+        <w:rPr>
+          <w:sz w:val="28"/>
+          <w:szCs w:val="28"/>
+          <w:lang w:val="nb-NO"/>
+        </w:rPr>
+      </w:pPr>
+      <w:r>
+        <w:rPr>
+          <w:sz w:val="28"/>
+          <w:szCs w:val="28"/>
+          <w:lang w:val="nb-NO"/>
+        </w:rPr>
+        <w:t xml:space="preserve">Til slutt, funksjoner hjelper oss å skrive penere, renere kode som er lett å håndtere (som nevnt før) da det strukturerer koden på en god og oversiktlig måte. </w:t>
       </w:r>
     </w:p>
     <w:sectPr>

</xml_diff>

<commit_message>
Added pdf file for oblig3
</commit_message>
<xml_diff>
--- a/Oblig3/Oblig3_stefanbstrand.docx
+++ b/Oblig3/Oblig3_stefanbstrand.docx
@@ -667,9 +667,8 @@
           <w:szCs w:val="28"/>
           <w:lang w:val="nb-NO"/>
         </w:rPr>
-        <w:t xml:space="preserve">Funksjoner. Funksjoner er ekstrem nyttige i alle former </w:t>
-      </w:r>
-      <w:proofErr w:type="spellStart"/>
+        <w:t>Funksjoner. Funksjoner er ekstrem</w:t>
+      </w:r>
       <w:r>
         <w:rPr>
           <w:i/>
@@ -678,9 +677,8 @@
           <w:szCs w:val="28"/>
           <w:lang w:val="nb-NO"/>
         </w:rPr>
-        <w:t>former</w:t>
-      </w:r>
-      <w:proofErr w:type="spellEnd"/>
+        <w:t>t</w:t>
+      </w:r>
       <w:r>
         <w:rPr>
           <w:i/>
@@ -689,7 +687,7 @@
           <w:szCs w:val="28"/>
           <w:lang w:val="nb-NO"/>
         </w:rPr>
-        <w:t xml:space="preserve"> for </w:t>
+        <w:t xml:space="preserve"> nyttige i alle former </w:t>
       </w:r>
       <w:proofErr w:type="spellStart"/>
       <w:r>
@@ -700,7 +698,7 @@
           <w:szCs w:val="28"/>
           <w:lang w:val="nb-NO"/>
         </w:rPr>
-        <w:t>prograrmmering</w:t>
+        <w:t>former</w:t>
       </w:r>
       <w:proofErr w:type="spellEnd"/>
       <w:r>
@@ -711,9 +709,9 @@
           <w:szCs w:val="28"/>
           <w:lang w:val="nb-NO"/>
         </w:rPr>
-        <w:t xml:space="preserve">. Diskuter hvorfor dette er tilfellet. </w:t>
-      </w:r>
-      <w:proofErr w:type="gramStart"/>
+        <w:t xml:space="preserve"> for </w:t>
+      </w:r>
+      <w:proofErr w:type="spellStart"/>
       <w:r>
         <w:rPr>
           <w:i/>
@@ -722,9 +720,9 @@
           <w:szCs w:val="28"/>
           <w:lang w:val="nb-NO"/>
         </w:rPr>
-        <w:t>Fokuser</w:t>
-      </w:r>
-      <w:proofErr w:type="gramEnd"/>
+        <w:t>prograrmmering</w:t>
+      </w:r>
+      <w:proofErr w:type="spellEnd"/>
       <w:r>
         <w:rPr>
           <w:i/>
@@ -733,6 +731,28 @@
           <w:szCs w:val="28"/>
           <w:lang w:val="nb-NO"/>
         </w:rPr>
+        <w:t xml:space="preserve">. Diskuter hvorfor dette er tilfellet. </w:t>
+      </w:r>
+      <w:proofErr w:type="gramStart"/>
+      <w:r>
+        <w:rPr>
+          <w:i/>
+          <w:iCs/>
+          <w:sz w:val="28"/>
+          <w:szCs w:val="28"/>
+          <w:lang w:val="nb-NO"/>
+        </w:rPr>
+        <w:t>Fokuser</w:t>
+      </w:r>
+      <w:proofErr w:type="gramEnd"/>
+      <w:r>
+        <w:rPr>
+          <w:i/>
+          <w:iCs/>
+          <w:sz w:val="28"/>
+          <w:szCs w:val="28"/>
+          <w:lang w:val="nb-NO"/>
+        </w:rPr>
         <w:t xml:space="preserve"> på hva funksjoner gjør og hvordan de kan benyttes, og hvilke effekter bruken av disse har på hvordan en programmerer kan skrive, lese og opprettholde kode. </w:t>
       </w:r>
     </w:p>
@@ -767,7 +787,7 @@
           <w:szCs w:val="28"/>
           <w:lang w:val="nb-NO"/>
         </w:rPr>
-        <w:t xml:space="preserve">Funksjoner gjør at vi kan bruke nyttig kode om igjen. </w:t>
+        <w:t xml:space="preserve">Funksjoner gjør at vi kan bruke kode om igjen. </w:t>
       </w:r>
       <w:r>
         <w:rPr>
@@ -843,7 +863,23 @@
           <w:szCs w:val="28"/>
           <w:lang w:val="nb-NO"/>
         </w:rPr>
-        <w:t xml:space="preserve">Funksjoner gjør det mulig å samle koden du ønsker i mindre «deler», som er mer oversiktlig og leselig for oss. Når du har definert en funksjon som fungerer så kan dette også være med på å minske risikoen for feil i senere kode da du gjenbruker funksjonen du vet fungerer. </w:t>
+        <w:t>Funksjoner gjør det mulig å samle koden du ønsker i mindre «deler», som er mer oversiktlig og leselig for oss. Når du har definert en funksjon som fungerer så kan dette også være med på å minske risikoen for feil i senere kode da du gjenbruker funksjonen du vet fungerer</w:t>
+      </w:r>
+      <w:r>
+        <w:rPr>
+          <w:sz w:val="28"/>
+          <w:szCs w:val="28"/>
+          <w:lang w:val="nb-NO"/>
+        </w:rPr>
+        <w:t xml:space="preserve">. </w:t>
+      </w:r>
+      <w:r>
+        <w:rPr>
+          <w:sz w:val="28"/>
+          <w:szCs w:val="28"/>
+          <w:lang w:val="nb-NO"/>
+        </w:rPr>
+        <w:t xml:space="preserve"> </w:t>
       </w:r>
     </w:p>
     <w:p>

</xml_diff>